<commit_message>
Update documentation on optimising strlen
</commit_message>
<xml_diff>
--- a/contrib/bwilks/benchmarking/Optimising strlen/notes.docx
+++ b/contrib/bwilks/benchmarking/Optimising strlen/notes.docx
@@ -9,7 +9,6 @@
       <w:r>
         <w:t xml:space="preserve">Optimising </w:t>
       </w:r>
-      <w:proofErr w:type="spellStart"/>
       <w:r>
         <w:rPr>
           <w:i/>
@@ -17,7 +16,6 @@
         </w:rPr>
         <w:t>strlen</w:t>
       </w:r>
-      <w:proofErr w:type="spellEnd"/>
     </w:p>
     <w:p>
       <w:pPr>
@@ -120,91 +118,35 @@
         <w:rPr>
           <w:rFonts w:ascii="Courier New" w:hAnsi="Courier New" w:cs="Courier New"/>
         </w:rPr>
-        <w:t xml:space="preserve">  44:   e5946000        </w:t>
-      </w:r>
-      <w:proofErr w:type="spellStart"/>
-      <w:r>
-        <w:rPr>
-          <w:rFonts w:ascii="Courier New" w:hAnsi="Courier New" w:cs="Courier New"/>
-        </w:rPr>
-        <w:t>ldr</w:t>
-      </w:r>
-      <w:proofErr w:type="spellEnd"/>
-      <w:r>
-        <w:rPr>
-          <w:rFonts w:ascii="Courier New" w:hAnsi="Courier New" w:cs="Courier New"/>
-        </w:rPr>
-        <w:t xml:space="preserve">     r6, [r4]</w:t>
-      </w:r>
-    </w:p>
-    <w:p>
-      <w:pPr>
-        <w:spacing w:after="0" w:line="240" w:lineRule="auto"/>
-        <w:rPr>
-          <w:rFonts w:ascii="Courier New" w:hAnsi="Courier New" w:cs="Courier New"/>
-        </w:rPr>
-      </w:pPr>
-      <w:r>
-        <w:rPr>
-          <w:rFonts w:ascii="Courier New" w:hAnsi="Courier New" w:cs="Courier New"/>
-        </w:rPr>
-        <w:t xml:space="preserve">  48:   e59d0004        </w:t>
-      </w:r>
-      <w:proofErr w:type="spellStart"/>
-      <w:r>
-        <w:rPr>
-          <w:rFonts w:ascii="Courier New" w:hAnsi="Courier New" w:cs="Courier New"/>
-        </w:rPr>
-        <w:t>ldr</w:t>
-      </w:r>
-      <w:proofErr w:type="spellEnd"/>
-      <w:r>
-        <w:rPr>
-          <w:rFonts w:ascii="Courier New" w:hAnsi="Courier New" w:cs="Courier New"/>
-        </w:rPr>
-        <w:t xml:space="preserve">     r0, [</w:t>
-      </w:r>
-      <w:proofErr w:type="spellStart"/>
-      <w:r>
-        <w:rPr>
-          <w:rFonts w:ascii="Courier New" w:hAnsi="Courier New" w:cs="Courier New"/>
-        </w:rPr>
-        <w:t>sp</w:t>
-      </w:r>
-      <w:proofErr w:type="spellEnd"/>
-      <w:r>
-        <w:rPr>
-          <w:rFonts w:ascii="Courier New" w:hAnsi="Courier New" w:cs="Courier New"/>
-        </w:rPr>
-        <w:t>, #4]</w:t>
-      </w:r>
-    </w:p>
-    <w:p>
-      <w:pPr>
-        <w:spacing w:after="0" w:line="240" w:lineRule="auto"/>
-        <w:rPr>
-          <w:rFonts w:ascii="Courier New" w:hAnsi="Courier New" w:cs="Courier New"/>
-        </w:rPr>
-      </w:pPr>
-      <w:r>
-        <w:rPr>
-          <w:rFonts w:ascii="Courier New" w:hAnsi="Courier New" w:cs="Courier New"/>
-        </w:rPr>
-        <w:t xml:space="preserve">  4c:   e5908000        </w:t>
-      </w:r>
-      <w:proofErr w:type="spellStart"/>
-      <w:r>
-        <w:rPr>
-          <w:rFonts w:ascii="Courier New" w:hAnsi="Courier New" w:cs="Courier New"/>
-        </w:rPr>
-        <w:t>ldr</w:t>
-      </w:r>
-      <w:proofErr w:type="spellEnd"/>
-      <w:r>
-        <w:rPr>
-          <w:rFonts w:ascii="Courier New" w:hAnsi="Courier New" w:cs="Courier New"/>
-        </w:rPr>
-        <w:t xml:space="preserve">     r8, [r0]</w:t>
+        <w:t xml:space="preserve">  44:   e5946000        ldr     r6, [r4]</w:t>
+      </w:r>
+    </w:p>
+    <w:p>
+      <w:pPr>
+        <w:spacing w:after="0" w:line="240" w:lineRule="auto"/>
+        <w:rPr>
+          <w:rFonts w:ascii="Courier New" w:hAnsi="Courier New" w:cs="Courier New"/>
+        </w:rPr>
+      </w:pPr>
+      <w:r>
+        <w:rPr>
+          <w:rFonts w:ascii="Courier New" w:hAnsi="Courier New" w:cs="Courier New"/>
+        </w:rPr>
+        <w:t xml:space="preserve">  48:   e59d0004        ldr     r0, [sp, #4]</w:t>
+      </w:r>
+    </w:p>
+    <w:p>
+      <w:pPr>
+        <w:spacing w:after="0" w:line="240" w:lineRule="auto"/>
+        <w:rPr>
+          <w:rFonts w:ascii="Courier New" w:hAnsi="Courier New" w:cs="Courier New"/>
+        </w:rPr>
+      </w:pPr>
+      <w:r>
+        <w:rPr>
+          <w:rFonts w:ascii="Courier New" w:hAnsi="Courier New" w:cs="Courier New"/>
+        </w:rPr>
+        <w:t xml:space="preserve">  4c:   e5908000        ldr     r8, [r0]</w:t>
       </w:r>
     </w:p>
     <w:p>
@@ -232,105 +174,49 @@
         <w:rPr>
           <w:rFonts w:ascii="Courier New" w:hAnsi="Courier New" w:cs="Courier New"/>
         </w:rPr>
-        <w:t xml:space="preserve">  54:   e3006000        </w:t>
-      </w:r>
-      <w:proofErr w:type="spellStart"/>
-      <w:r>
-        <w:rPr>
-          <w:rFonts w:ascii="Courier New" w:hAnsi="Courier New" w:cs="Courier New"/>
-        </w:rPr>
-        <w:t>movw</w:t>
-      </w:r>
-      <w:proofErr w:type="spellEnd"/>
-      <w:r>
-        <w:rPr>
-          <w:rFonts w:ascii="Courier New" w:hAnsi="Courier New" w:cs="Courier New"/>
-        </w:rPr>
-        <w:t xml:space="preserve">    r6, #0</w:t>
-      </w:r>
-    </w:p>
-    <w:p>
-      <w:pPr>
-        <w:spacing w:after="0" w:line="240" w:lineRule="auto"/>
-        <w:rPr>
-          <w:rFonts w:ascii="Courier New" w:hAnsi="Courier New" w:cs="Courier New"/>
-        </w:rPr>
-      </w:pPr>
-      <w:r>
-        <w:rPr>
-          <w:rFonts w:ascii="Courier New" w:hAnsi="Courier New" w:cs="Courier New"/>
-        </w:rPr>
-        <w:t xml:space="preserve">  58:   e3406000        </w:t>
-      </w:r>
-      <w:proofErr w:type="spellStart"/>
-      <w:r>
-        <w:rPr>
-          <w:rFonts w:ascii="Courier New" w:hAnsi="Courier New" w:cs="Courier New"/>
-        </w:rPr>
-        <w:t>movt</w:t>
-      </w:r>
-      <w:proofErr w:type="spellEnd"/>
-      <w:r>
-        <w:rPr>
-          <w:rFonts w:ascii="Courier New" w:hAnsi="Courier New" w:cs="Courier New"/>
-        </w:rPr>
-        <w:t xml:space="preserve">    r6, #0</w:t>
-      </w:r>
-    </w:p>
-    <w:p>
-      <w:pPr>
-        <w:spacing w:after="0" w:line="240" w:lineRule="auto"/>
-        <w:rPr>
-          <w:rFonts w:ascii="Courier New" w:hAnsi="Courier New" w:cs="Courier New"/>
-        </w:rPr>
-      </w:pPr>
-      <w:r>
-        <w:rPr>
-          <w:rFonts w:ascii="Courier New" w:hAnsi="Courier New" w:cs="Courier New"/>
-        </w:rPr>
-        <w:t xml:space="preserve">  5c:   e5967000        </w:t>
-      </w:r>
-      <w:proofErr w:type="spellStart"/>
-      <w:r>
-        <w:rPr>
-          <w:rFonts w:ascii="Courier New" w:hAnsi="Courier New" w:cs="Courier New"/>
-        </w:rPr>
-        <w:t>ldr</w:t>
-      </w:r>
-      <w:proofErr w:type="spellEnd"/>
-      <w:r>
-        <w:rPr>
-          <w:rFonts w:ascii="Courier New" w:hAnsi="Courier New" w:cs="Courier New"/>
-        </w:rPr>
-        <w:t xml:space="preserve">     r7, [r6]</w:t>
-      </w:r>
-    </w:p>
-    <w:p>
-      <w:pPr>
-        <w:spacing w:after="0" w:line="240" w:lineRule="auto"/>
-        <w:rPr>
-          <w:rFonts w:ascii="Courier New" w:hAnsi="Courier New" w:cs="Courier New"/>
-        </w:rPr>
-      </w:pPr>
-      <w:r>
-        <w:rPr>
-          <w:rFonts w:ascii="Courier New" w:hAnsi="Courier New" w:cs="Courier New"/>
-        </w:rPr>
-        <w:t xml:space="preserve">  60:   e0060798        </w:t>
-      </w:r>
-      <w:proofErr w:type="spellStart"/>
-      <w:r>
-        <w:rPr>
-          <w:rFonts w:ascii="Courier New" w:hAnsi="Courier New" w:cs="Courier New"/>
-        </w:rPr>
-        <w:t>mul</w:t>
-      </w:r>
-      <w:proofErr w:type="spellEnd"/>
-      <w:r>
-        <w:rPr>
-          <w:rFonts w:ascii="Courier New" w:hAnsi="Courier New" w:cs="Courier New"/>
-        </w:rPr>
-        <w:t xml:space="preserve">     r6, r8, r7</w:t>
+        <w:t xml:space="preserve">  54:   e3006000        movw    r6, #0</w:t>
+      </w:r>
+    </w:p>
+    <w:p>
+      <w:pPr>
+        <w:spacing w:after="0" w:line="240" w:lineRule="auto"/>
+        <w:rPr>
+          <w:rFonts w:ascii="Courier New" w:hAnsi="Courier New" w:cs="Courier New"/>
+        </w:rPr>
+      </w:pPr>
+      <w:r>
+        <w:rPr>
+          <w:rFonts w:ascii="Courier New" w:hAnsi="Courier New" w:cs="Courier New"/>
+        </w:rPr>
+        <w:t xml:space="preserve">  58:   e3406000        movt    r6, #0</w:t>
+      </w:r>
+    </w:p>
+    <w:p>
+      <w:pPr>
+        <w:spacing w:after="0" w:line="240" w:lineRule="auto"/>
+        <w:rPr>
+          <w:rFonts w:ascii="Courier New" w:hAnsi="Courier New" w:cs="Courier New"/>
+        </w:rPr>
+      </w:pPr>
+      <w:r>
+        <w:rPr>
+          <w:rFonts w:ascii="Courier New" w:hAnsi="Courier New" w:cs="Courier New"/>
+        </w:rPr>
+        <w:t xml:space="preserve">  5c:   e5967000        ldr     r7, [r6]</w:t>
+      </w:r>
+    </w:p>
+    <w:p>
+      <w:pPr>
+        <w:spacing w:after="0" w:line="240" w:lineRule="auto"/>
+        <w:rPr>
+          <w:rFonts w:ascii="Courier New" w:hAnsi="Courier New" w:cs="Courier New"/>
+        </w:rPr>
+      </w:pPr>
+      <w:r>
+        <w:rPr>
+          <w:rFonts w:ascii="Courier New" w:hAnsi="Courier New" w:cs="Courier New"/>
+        </w:rPr>
+        <w:t xml:space="preserve">  60:   e0060798        mul     r6, r8, r7</w:t>
       </w:r>
     </w:p>
     <w:p>
@@ -372,133 +258,63 @@
         <w:rPr>
           <w:rFonts w:ascii="Courier New" w:hAnsi="Courier New" w:cs="Courier New"/>
         </w:rPr>
-        <w:t xml:space="preserve">  6c:   e5967000        </w:t>
-      </w:r>
-      <w:proofErr w:type="spellStart"/>
-      <w:r>
-        <w:rPr>
-          <w:rFonts w:ascii="Courier New" w:hAnsi="Courier New" w:cs="Courier New"/>
-        </w:rPr>
-        <w:t>ldr</w:t>
-      </w:r>
-      <w:proofErr w:type="spellEnd"/>
-      <w:r>
-        <w:rPr>
-          <w:rFonts w:ascii="Courier New" w:hAnsi="Courier New" w:cs="Courier New"/>
-        </w:rPr>
-        <w:t xml:space="preserve">     r7, [r6]</w:t>
-      </w:r>
-    </w:p>
-    <w:p>
-      <w:pPr>
-        <w:spacing w:after="0" w:line="240" w:lineRule="auto"/>
-        <w:rPr>
-          <w:rFonts w:ascii="Courier New" w:hAnsi="Courier New" w:cs="Courier New"/>
-        </w:rPr>
-      </w:pPr>
-      <w:r>
-        <w:rPr>
-          <w:rFonts w:ascii="Courier New" w:hAnsi="Courier New" w:cs="Courier New"/>
-        </w:rPr>
-        <w:t xml:space="preserve">  70:   e3005000        </w:t>
-      </w:r>
-      <w:proofErr w:type="spellStart"/>
-      <w:r>
-        <w:rPr>
-          <w:rFonts w:ascii="Courier New" w:hAnsi="Courier New" w:cs="Courier New"/>
-        </w:rPr>
-        <w:t>movw</w:t>
-      </w:r>
-      <w:proofErr w:type="spellEnd"/>
-      <w:r>
-        <w:rPr>
-          <w:rFonts w:ascii="Courier New" w:hAnsi="Courier New" w:cs="Courier New"/>
-        </w:rPr>
-        <w:t xml:space="preserve">    r5, #0</w:t>
-      </w:r>
-    </w:p>
-    <w:p>
-      <w:pPr>
-        <w:spacing w:after="0" w:line="240" w:lineRule="auto"/>
-        <w:rPr>
-          <w:rFonts w:ascii="Courier New" w:hAnsi="Courier New" w:cs="Courier New"/>
-        </w:rPr>
-      </w:pPr>
-      <w:r>
-        <w:rPr>
-          <w:rFonts w:ascii="Courier New" w:hAnsi="Courier New" w:cs="Courier New"/>
-        </w:rPr>
-        <w:t xml:space="preserve">  74:   e3405000        </w:t>
-      </w:r>
-      <w:proofErr w:type="spellStart"/>
-      <w:r>
-        <w:rPr>
-          <w:rFonts w:ascii="Courier New" w:hAnsi="Courier New" w:cs="Courier New"/>
-        </w:rPr>
-        <w:t>movt</w:t>
-      </w:r>
-      <w:proofErr w:type="spellEnd"/>
-      <w:r>
-        <w:rPr>
-          <w:rFonts w:ascii="Courier New" w:hAnsi="Courier New" w:cs="Courier New"/>
-        </w:rPr>
-        <w:t xml:space="preserve">    r5, #0</w:t>
-      </w:r>
-    </w:p>
-    <w:p>
-      <w:pPr>
-        <w:spacing w:after="0" w:line="240" w:lineRule="auto"/>
-        <w:rPr>
-          <w:rFonts w:ascii="Courier New" w:hAnsi="Courier New" w:cs="Courier New"/>
-        </w:rPr>
-      </w:pPr>
-      <w:r>
-        <w:rPr>
-          <w:rFonts w:ascii="Courier New" w:hAnsi="Courier New" w:cs="Courier New"/>
-        </w:rPr>
-        <w:t xml:space="preserve">  78:   e5958000        </w:t>
-      </w:r>
-      <w:proofErr w:type="spellStart"/>
-      <w:r>
-        <w:rPr>
-          <w:rFonts w:ascii="Courier New" w:hAnsi="Courier New" w:cs="Courier New"/>
-        </w:rPr>
-        <w:t>ldr</w:t>
-      </w:r>
-      <w:proofErr w:type="spellEnd"/>
-      <w:r>
-        <w:rPr>
-          <w:rFonts w:ascii="Courier New" w:hAnsi="Courier New" w:cs="Courier New"/>
-        </w:rPr>
-        <w:t xml:space="preserve">     r8, [r5]</w:t>
-      </w:r>
-    </w:p>
-    <w:p>
-      <w:pPr>
-        <w:spacing w:after="0" w:line="240" w:lineRule="auto"/>
-        <w:rPr>
-          <w:rFonts w:ascii="Courier New" w:hAnsi="Courier New" w:cs="Courier New"/>
-        </w:rPr>
-      </w:pPr>
-      <w:r>
-        <w:rPr>
-          <w:rFonts w:ascii="Courier New" w:hAnsi="Courier New" w:cs="Courier New"/>
-        </w:rPr>
-        <w:t xml:space="preserve">  7c:   e1570008        </w:t>
-      </w:r>
-      <w:proofErr w:type="spellStart"/>
-      <w:r>
-        <w:rPr>
-          <w:rFonts w:ascii="Courier New" w:hAnsi="Courier New" w:cs="Courier New"/>
-        </w:rPr>
-        <w:t>cmp</w:t>
-      </w:r>
-      <w:proofErr w:type="spellEnd"/>
-      <w:r>
-        <w:rPr>
-          <w:rFonts w:ascii="Courier New" w:hAnsi="Courier New" w:cs="Courier New"/>
-        </w:rPr>
-        <w:t xml:space="preserve">     r7, r8</w:t>
+        <w:t xml:space="preserve">  6c:   e5967000        ldr     r7, [r6]</w:t>
+      </w:r>
+    </w:p>
+    <w:p>
+      <w:pPr>
+        <w:spacing w:after="0" w:line="240" w:lineRule="auto"/>
+        <w:rPr>
+          <w:rFonts w:ascii="Courier New" w:hAnsi="Courier New" w:cs="Courier New"/>
+        </w:rPr>
+      </w:pPr>
+      <w:r>
+        <w:rPr>
+          <w:rFonts w:ascii="Courier New" w:hAnsi="Courier New" w:cs="Courier New"/>
+        </w:rPr>
+        <w:t xml:space="preserve">  70:   e3005000        movw    r5, #0</w:t>
+      </w:r>
+    </w:p>
+    <w:p>
+      <w:pPr>
+        <w:spacing w:after="0" w:line="240" w:lineRule="auto"/>
+        <w:rPr>
+          <w:rFonts w:ascii="Courier New" w:hAnsi="Courier New" w:cs="Courier New"/>
+        </w:rPr>
+      </w:pPr>
+      <w:r>
+        <w:rPr>
+          <w:rFonts w:ascii="Courier New" w:hAnsi="Courier New" w:cs="Courier New"/>
+        </w:rPr>
+        <w:t xml:space="preserve">  74:   e3405000        movt    r5, #0</w:t>
+      </w:r>
+    </w:p>
+    <w:p>
+      <w:pPr>
+        <w:spacing w:after="0" w:line="240" w:lineRule="auto"/>
+        <w:rPr>
+          <w:rFonts w:ascii="Courier New" w:hAnsi="Courier New" w:cs="Courier New"/>
+        </w:rPr>
+      </w:pPr>
+      <w:r>
+        <w:rPr>
+          <w:rFonts w:ascii="Courier New" w:hAnsi="Courier New" w:cs="Courier New"/>
+        </w:rPr>
+        <w:t xml:space="preserve">  78:   e5958000        ldr     r8, [r5]</w:t>
+      </w:r>
+    </w:p>
+    <w:p>
+      <w:pPr>
+        <w:spacing w:after="0" w:line="240" w:lineRule="auto"/>
+        <w:rPr>
+          <w:rFonts w:ascii="Courier New" w:hAnsi="Courier New" w:cs="Courier New"/>
+        </w:rPr>
+      </w:pPr>
+      <w:r>
+        <w:rPr>
+          <w:rFonts w:ascii="Courier New" w:hAnsi="Courier New" w:cs="Courier New"/>
+        </w:rPr>
+        <w:t xml:space="preserve">  7c:   e1570008        cmp     r7, r8</w:t>
       </w:r>
     </w:p>
     <w:p>
@@ -526,85 +342,35 @@
         <w:rPr>
           <w:rFonts w:ascii="Courier New" w:hAnsi="Courier New" w:cs="Courier New"/>
         </w:rPr>
-        <w:t xml:space="preserve">  84:   13007001        </w:t>
-      </w:r>
-      <w:proofErr w:type="spellStart"/>
-      <w:proofErr w:type="gramStart"/>
-      <w:r>
-        <w:rPr>
-          <w:rFonts w:ascii="Courier New" w:hAnsi="Courier New" w:cs="Courier New"/>
-        </w:rPr>
-        <w:t>movwne</w:t>
-      </w:r>
-      <w:proofErr w:type="spellEnd"/>
-      <w:r>
-        <w:rPr>
-          <w:rFonts w:ascii="Courier New" w:hAnsi="Courier New" w:cs="Courier New"/>
-        </w:rPr>
-        <w:t xml:space="preserve">  r</w:t>
-      </w:r>
-      <w:proofErr w:type="gramEnd"/>
-      <w:r>
-        <w:rPr>
-          <w:rFonts w:ascii="Courier New" w:hAnsi="Courier New" w:cs="Courier New"/>
-        </w:rPr>
-        <w:t>7, #1</w:t>
-      </w:r>
-    </w:p>
-    <w:p>
-      <w:pPr>
-        <w:spacing w:after="0" w:line="240" w:lineRule="auto"/>
-        <w:rPr>
-          <w:rFonts w:ascii="Courier New" w:hAnsi="Courier New" w:cs="Courier New"/>
-        </w:rPr>
-      </w:pPr>
-      <w:r>
-        <w:rPr>
-          <w:rFonts w:ascii="Courier New" w:hAnsi="Courier New" w:cs="Courier New"/>
-        </w:rPr>
-        <w:t xml:space="preserve">  88:   e3570001        </w:t>
-      </w:r>
-      <w:proofErr w:type="spellStart"/>
-      <w:r>
-        <w:rPr>
-          <w:rFonts w:ascii="Courier New" w:hAnsi="Courier New" w:cs="Courier New"/>
-        </w:rPr>
-        <w:t>cmp</w:t>
-      </w:r>
-      <w:proofErr w:type="spellEnd"/>
-      <w:r>
-        <w:rPr>
-          <w:rFonts w:ascii="Courier New" w:hAnsi="Courier New" w:cs="Courier New"/>
-        </w:rPr>
-        <w:t xml:space="preserve">     r7, #1</w:t>
-      </w:r>
-    </w:p>
-    <w:p>
-      <w:pPr>
-        <w:spacing w:after="0" w:line="240" w:lineRule="auto"/>
-        <w:rPr>
-          <w:rFonts w:ascii="Courier New" w:hAnsi="Courier New" w:cs="Courier New"/>
-        </w:rPr>
-      </w:pPr>
-      <w:r>
-        <w:rPr>
-          <w:rFonts w:ascii="Courier New" w:hAnsi="Courier New" w:cs="Courier New"/>
-        </w:rPr>
-        <w:t xml:space="preserve">  8c:   aa000000        </w:t>
-      </w:r>
-      <w:proofErr w:type="spellStart"/>
-      <w:r>
-        <w:rPr>
-          <w:rFonts w:ascii="Courier New" w:hAnsi="Courier New" w:cs="Courier New"/>
-        </w:rPr>
-        <w:t>bge</w:t>
-      </w:r>
-      <w:proofErr w:type="spellEnd"/>
-      <w:r>
-        <w:rPr>
-          <w:rFonts w:ascii="Courier New" w:hAnsi="Courier New" w:cs="Courier New"/>
-        </w:rPr>
-        <w:t xml:space="preserve">     94 &lt;.bb2&gt;</w:t>
+        <w:t xml:space="preserve">  84:   13007001        movwne  r7, #1</w:t>
+      </w:r>
+    </w:p>
+    <w:p>
+      <w:pPr>
+        <w:spacing w:after="0" w:line="240" w:lineRule="auto"/>
+        <w:rPr>
+          <w:rFonts w:ascii="Courier New" w:hAnsi="Courier New" w:cs="Courier New"/>
+        </w:rPr>
+      </w:pPr>
+      <w:r>
+        <w:rPr>
+          <w:rFonts w:ascii="Courier New" w:hAnsi="Courier New" w:cs="Courier New"/>
+        </w:rPr>
+        <w:t xml:space="preserve">  88:   e3570001        cmp     r7, #1</w:t>
+      </w:r>
+    </w:p>
+    <w:p>
+      <w:pPr>
+        <w:spacing w:after="0" w:line="240" w:lineRule="auto"/>
+        <w:rPr>
+          <w:rFonts w:ascii="Courier New" w:hAnsi="Courier New" w:cs="Courier New"/>
+        </w:rPr>
+      </w:pPr>
+      <w:r>
+        <w:rPr>
+          <w:rFonts w:ascii="Courier New" w:hAnsi="Courier New" w:cs="Courier New"/>
+        </w:rPr>
+        <w:t xml:space="preserve">  8c:   aa000000        bge     94 &lt;.bb2&gt;</w:t>
       </w:r>
     </w:p>
     <w:p>
@@ -654,147 +420,63 @@
         <w:rPr>
           <w:rFonts w:ascii="Courier New" w:hAnsi="Courier New" w:cs="Courier New"/>
         </w:rPr>
-        <w:t xml:space="preserve">  94:   e59d0004        </w:t>
-      </w:r>
-      <w:proofErr w:type="spellStart"/>
-      <w:r>
-        <w:rPr>
-          <w:rFonts w:ascii="Courier New" w:hAnsi="Courier New" w:cs="Courier New"/>
-        </w:rPr>
-        <w:t>ldr</w:t>
-      </w:r>
-      <w:proofErr w:type="spellEnd"/>
-      <w:r>
-        <w:rPr>
-          <w:rFonts w:ascii="Courier New" w:hAnsi="Courier New" w:cs="Courier New"/>
-        </w:rPr>
-        <w:t xml:space="preserve">     r0, [</w:t>
-      </w:r>
-      <w:proofErr w:type="spellStart"/>
-      <w:r>
-        <w:rPr>
-          <w:rFonts w:ascii="Courier New" w:hAnsi="Courier New" w:cs="Courier New"/>
-        </w:rPr>
-        <w:t>sp</w:t>
-      </w:r>
-      <w:proofErr w:type="spellEnd"/>
-      <w:r>
-        <w:rPr>
-          <w:rFonts w:ascii="Courier New" w:hAnsi="Courier New" w:cs="Courier New"/>
-        </w:rPr>
-        <w:t>, #4]</w:t>
-      </w:r>
-    </w:p>
-    <w:p>
-      <w:pPr>
-        <w:spacing w:after="0" w:line="240" w:lineRule="auto"/>
-        <w:rPr>
-          <w:rFonts w:ascii="Courier New" w:hAnsi="Courier New" w:cs="Courier New"/>
-        </w:rPr>
-      </w:pPr>
-      <w:r>
-        <w:rPr>
-          <w:rFonts w:ascii="Courier New" w:hAnsi="Courier New" w:cs="Courier New"/>
-        </w:rPr>
-        <w:t xml:space="preserve">  98:   e5907000        </w:t>
-      </w:r>
-      <w:proofErr w:type="spellStart"/>
-      <w:r>
-        <w:rPr>
-          <w:rFonts w:ascii="Courier New" w:hAnsi="Courier New" w:cs="Courier New"/>
-        </w:rPr>
-        <w:t>ldr</w:t>
-      </w:r>
-      <w:proofErr w:type="spellEnd"/>
-      <w:r>
-        <w:rPr>
-          <w:rFonts w:ascii="Courier New" w:hAnsi="Courier New" w:cs="Courier New"/>
-        </w:rPr>
-        <w:t xml:space="preserve">     r7, [r0]</w:t>
-      </w:r>
-    </w:p>
-    <w:p>
-      <w:pPr>
-        <w:spacing w:after="0" w:line="240" w:lineRule="auto"/>
-        <w:rPr>
-          <w:rFonts w:ascii="Courier New" w:hAnsi="Courier New" w:cs="Courier New"/>
-        </w:rPr>
-      </w:pPr>
-      <w:r>
-        <w:rPr>
-          <w:rFonts w:ascii="Courier New" w:hAnsi="Courier New" w:cs="Courier New"/>
-        </w:rPr>
-        <w:t xml:space="preserve">  9c:   e3006000        </w:t>
-      </w:r>
-      <w:proofErr w:type="spellStart"/>
-      <w:r>
-        <w:rPr>
-          <w:rFonts w:ascii="Courier New" w:hAnsi="Courier New" w:cs="Courier New"/>
-        </w:rPr>
-        <w:t>movw</w:t>
-      </w:r>
-      <w:proofErr w:type="spellEnd"/>
-      <w:r>
-        <w:rPr>
-          <w:rFonts w:ascii="Courier New" w:hAnsi="Courier New" w:cs="Courier New"/>
-        </w:rPr>
-        <w:t xml:space="preserve">    r6, #0</w:t>
-      </w:r>
-    </w:p>
-    <w:p>
-      <w:pPr>
-        <w:spacing w:after="0" w:line="240" w:lineRule="auto"/>
-        <w:rPr>
-          <w:rFonts w:ascii="Courier New" w:hAnsi="Courier New" w:cs="Courier New"/>
-        </w:rPr>
-      </w:pPr>
-      <w:r>
-        <w:rPr>
-          <w:rFonts w:ascii="Courier New" w:hAnsi="Courier New" w:cs="Courier New"/>
-        </w:rPr>
-        <w:t xml:space="preserve">  a0:   e3406000        </w:t>
-      </w:r>
-      <w:proofErr w:type="spellStart"/>
-      <w:r>
-        <w:rPr>
-          <w:rFonts w:ascii="Courier New" w:hAnsi="Courier New" w:cs="Courier New"/>
-        </w:rPr>
-        <w:t>movt</w:t>
-      </w:r>
-      <w:proofErr w:type="spellEnd"/>
-      <w:r>
-        <w:rPr>
-          <w:rFonts w:ascii="Courier New" w:hAnsi="Courier New" w:cs="Courier New"/>
-        </w:rPr>
-        <w:t xml:space="preserve">    r6, #0</w:t>
-      </w:r>
-    </w:p>
-    <w:p>
-      <w:pPr>
-        <w:spacing w:after="0" w:line="240" w:lineRule="auto"/>
-        <w:rPr>
-          <w:rFonts w:ascii="Courier New" w:hAnsi="Courier New" w:cs="Courier New"/>
-        </w:rPr>
-      </w:pPr>
-      <w:r>
-        <w:rPr>
-          <w:rFonts w:ascii="Courier New" w:hAnsi="Courier New" w:cs="Courier New"/>
-        </w:rPr>
-        <w:t xml:space="preserve">  a4:   e5965000        </w:t>
-      </w:r>
-      <w:proofErr w:type="spellStart"/>
-      <w:r>
-        <w:rPr>
-          <w:rFonts w:ascii="Courier New" w:hAnsi="Courier New" w:cs="Courier New"/>
-        </w:rPr>
-        <w:t>ldr</w:t>
-      </w:r>
-      <w:proofErr w:type="spellEnd"/>
-      <w:r>
-        <w:rPr>
-          <w:rFonts w:ascii="Courier New" w:hAnsi="Courier New" w:cs="Courier New"/>
-        </w:rPr>
-        <w:t xml:space="preserve">     r5, [r6]</w:t>
+        <w:t xml:space="preserve">  94:   e59d0004        ldr     r0, [sp, #4]</w:t>
+      </w:r>
+    </w:p>
+    <w:p>
+      <w:pPr>
+        <w:spacing w:after="0" w:line="240" w:lineRule="auto"/>
+        <w:rPr>
+          <w:rFonts w:ascii="Courier New" w:hAnsi="Courier New" w:cs="Courier New"/>
+        </w:rPr>
+      </w:pPr>
+      <w:r>
+        <w:rPr>
+          <w:rFonts w:ascii="Courier New" w:hAnsi="Courier New" w:cs="Courier New"/>
+        </w:rPr>
+        <w:t xml:space="preserve">  98:   e5907000        ldr     r7, [r0]</w:t>
+      </w:r>
+    </w:p>
+    <w:p>
+      <w:pPr>
+        <w:spacing w:after="0" w:line="240" w:lineRule="auto"/>
+        <w:rPr>
+          <w:rFonts w:ascii="Courier New" w:hAnsi="Courier New" w:cs="Courier New"/>
+        </w:rPr>
+      </w:pPr>
+      <w:r>
+        <w:rPr>
+          <w:rFonts w:ascii="Courier New" w:hAnsi="Courier New" w:cs="Courier New"/>
+        </w:rPr>
+        <w:t xml:space="preserve">  9c:   e3006000        movw    r6, #0</w:t>
+      </w:r>
+    </w:p>
+    <w:p>
+      <w:pPr>
+        <w:spacing w:after="0" w:line="240" w:lineRule="auto"/>
+        <w:rPr>
+          <w:rFonts w:ascii="Courier New" w:hAnsi="Courier New" w:cs="Courier New"/>
+        </w:rPr>
+      </w:pPr>
+      <w:r>
+        <w:rPr>
+          <w:rFonts w:ascii="Courier New" w:hAnsi="Courier New" w:cs="Courier New"/>
+        </w:rPr>
+        <w:t xml:space="preserve">  a0:   e3406000        movt    r6, #0</w:t>
+      </w:r>
+    </w:p>
+    <w:p>
+      <w:pPr>
+        <w:spacing w:after="0" w:line="240" w:lineRule="auto"/>
+        <w:rPr>
+          <w:rFonts w:ascii="Courier New" w:hAnsi="Courier New" w:cs="Courier New"/>
+        </w:rPr>
+      </w:pPr>
+      <w:r>
+        <w:rPr>
+          <w:rFonts w:ascii="Courier New" w:hAnsi="Courier New" w:cs="Courier New"/>
+        </w:rPr>
+        <w:t xml:space="preserve">  a4:   e5965000        ldr     r5, [r6]</w:t>
       </w:r>
     </w:p>
     <w:p>
@@ -822,35 +504,7 @@
         <w:rPr>
           <w:rFonts w:ascii="Courier New" w:hAnsi="Courier New" w:cs="Courier New"/>
         </w:rPr>
-        <w:t xml:space="preserve">  ac:   e59d0004        </w:t>
-      </w:r>
-      <w:proofErr w:type="spellStart"/>
-      <w:r>
-        <w:rPr>
-          <w:rFonts w:ascii="Courier New" w:hAnsi="Courier New" w:cs="Courier New"/>
-        </w:rPr>
-        <w:t>ldr</w:t>
-      </w:r>
-      <w:proofErr w:type="spellEnd"/>
-      <w:r>
-        <w:rPr>
-          <w:rFonts w:ascii="Courier New" w:hAnsi="Courier New" w:cs="Courier New"/>
-        </w:rPr>
-        <w:t xml:space="preserve">     r0, [</w:t>
-      </w:r>
-      <w:proofErr w:type="spellStart"/>
-      <w:r>
-        <w:rPr>
-          <w:rFonts w:ascii="Courier New" w:hAnsi="Courier New" w:cs="Courier New"/>
-        </w:rPr>
-        <w:t>sp</w:t>
-      </w:r>
-      <w:proofErr w:type="spellEnd"/>
-      <w:r>
-        <w:rPr>
-          <w:rFonts w:ascii="Courier New" w:hAnsi="Courier New" w:cs="Courier New"/>
-        </w:rPr>
-        <w:t>, #4]</w:t>
+        <w:t xml:space="preserve">  ac:   e59d0004        ldr     r0, [sp, #4]</w:t>
       </w:r>
     </w:p>
     <w:p>
@@ -984,13 +638,8 @@
     </w:p>
     <w:p/>
     <w:p>
-      <w:proofErr w:type="gramStart"/>
-      <w:r>
-        <w:t>However</w:t>
-      </w:r>
-      <w:proofErr w:type="gramEnd"/>
-      <w:r>
-        <w:t xml:space="preserve"> what is interesting is that the multiply is essentially multiplying r6 * 1 (which will resolve to just r6).</w:t>
+      <w:r>
+        <w:t>However what is interesting is that the multiply is essentially multiplying r6 * 1 (which will resolve to just r6).</w:t>
       </w:r>
     </w:p>
     <w:p>
@@ -1040,63 +689,31 @@
         <w:spacing w:after="0"/>
       </w:pPr>
       <w:r>
-        <w:t>BM_FUNCTION(</w:t>
-      </w:r>
-      <w:proofErr w:type="gramStart"/>
-      <w:r>
-        <w:t xml:space="preserve">Helix)   </w:t>
-      </w:r>
-      <w:proofErr w:type="gramEnd"/>
-      <w:r>
-        <w:t xml:space="preserve">    1366 ns         1366 ns       512201</w:t>
-      </w:r>
-    </w:p>
-    <w:p>
-      <w:pPr>
-        <w:spacing w:after="0"/>
-      </w:pPr>
-      <w:r>
-        <w:t>BM_FUNCTION(</w:t>
-      </w:r>
-      <w:proofErr w:type="gramStart"/>
-      <w:r>
-        <w:t xml:space="preserve">TCC)   </w:t>
-      </w:r>
-      <w:proofErr w:type="gramEnd"/>
-      <w:r>
-        <w:t xml:space="preserve">      1432 ns         1432 ns       488647</w:t>
-      </w:r>
-    </w:p>
-    <w:p>
-      <w:pPr>
-        <w:spacing w:after="0"/>
-      </w:pPr>
-      <w:r>
-        <w:t>BM_FUNCTION(</w:t>
-      </w:r>
-      <w:proofErr w:type="gramStart"/>
-      <w:r>
-        <w:t xml:space="preserve">Clang)   </w:t>
-      </w:r>
-      <w:proofErr w:type="gramEnd"/>
-      <w:r>
-        <w:t xml:space="preserve">    4.00 ns         4.00 ns    174892475</w:t>
-      </w:r>
-    </w:p>
-    <w:p>
-      <w:pPr>
-        <w:spacing w:after="0"/>
-      </w:pPr>
-      <w:r>
-        <w:t>BM_FUNCTION(</w:t>
-      </w:r>
-      <w:proofErr w:type="gramStart"/>
-      <w:r>
-        <w:t xml:space="preserve">GCC)   </w:t>
-      </w:r>
-      <w:proofErr w:type="gramEnd"/>
-      <w:r>
-        <w:t xml:space="preserve">       358 ns          358 ns      1957745</w:t>
+        <w:t>BM_FUNCTION(Helix)       1366 ns         1366 ns       512201</w:t>
+      </w:r>
+    </w:p>
+    <w:p>
+      <w:pPr>
+        <w:spacing w:after="0"/>
+      </w:pPr>
+      <w:r>
+        <w:t>BM_FUNCTION(TCC)         1432 ns         1432 ns       488647</w:t>
+      </w:r>
+    </w:p>
+    <w:p>
+      <w:pPr>
+        <w:spacing w:after="0"/>
+      </w:pPr>
+      <w:r>
+        <w:t>BM_FUNCTION(Clang)       4.00 ns         4.00 ns    174892475</w:t>
+      </w:r>
+    </w:p>
+    <w:p>
+      <w:pPr>
+        <w:spacing w:after="0"/>
+      </w:pPr>
+      <w:r>
+        <w:t>BM_FUNCTION(GCC)          358 ns          358 ns      1957745</w:t>
       </w:r>
     </w:p>
     <w:p>
@@ -1114,15 +731,7 @@
     </w:p>
     <w:p>
       <w:r>
-        <w:t xml:space="preserve">Significant performance deviations when </w:t>
-      </w:r>
-      <w:proofErr w:type="gramStart"/>
-      <w:r>
-        <w:t>running  individual</w:t>
-      </w:r>
-      <w:proofErr w:type="gramEnd"/>
-      <w:r>
-        <w:t xml:space="preserve"> compiler benchmarks vs running as a group:</w:t>
+        <w:t>Significant performance deviations when running  individual compiler benchmarks vs running as a group:</w:t>
       </w:r>
     </w:p>
     <w:p>
@@ -1159,63 +768,31 @@
         <w:spacing w:after="0"/>
       </w:pPr>
       <w:r>
-        <w:t>BM_FUNCTION(</w:t>
-      </w:r>
-      <w:proofErr w:type="gramStart"/>
-      <w:r>
-        <w:t xml:space="preserve">Helix)   </w:t>
-      </w:r>
-      <w:proofErr w:type="gramEnd"/>
-      <w:r>
-        <w:t xml:space="preserve">    1351 ns         1350 ns       518198</w:t>
-      </w:r>
-    </w:p>
-    <w:p>
-      <w:pPr>
-        <w:spacing w:after="0"/>
-      </w:pPr>
-      <w:r>
-        <w:t>BM_FUNCTION(</w:t>
-      </w:r>
-      <w:proofErr w:type="gramStart"/>
-      <w:r>
-        <w:t xml:space="preserve">TCC)   </w:t>
-      </w:r>
-      <w:proofErr w:type="gramEnd"/>
-      <w:r>
-        <w:t xml:space="preserve">      1432 ns         1432 ns       489087</w:t>
-      </w:r>
-    </w:p>
-    <w:p>
-      <w:pPr>
-        <w:spacing w:after="0"/>
-      </w:pPr>
-      <w:r>
-        <w:t>BM_FUNCTION(</w:t>
-      </w:r>
-      <w:proofErr w:type="gramStart"/>
-      <w:r>
-        <w:t xml:space="preserve">Clang)   </w:t>
-      </w:r>
-      <w:proofErr w:type="gramEnd"/>
-      <w:r>
-        <w:t xml:space="preserve">    4.00 ns         4.00 ns    174888501</w:t>
-      </w:r>
-    </w:p>
-    <w:p>
-      <w:pPr>
-        <w:spacing w:after="0"/>
-      </w:pPr>
-      <w:r>
-        <w:t>BM_FUNCTION(</w:t>
-      </w:r>
-      <w:proofErr w:type="gramStart"/>
-      <w:r>
-        <w:t xml:space="preserve">GCC)   </w:t>
-      </w:r>
-      <w:proofErr w:type="gramEnd"/>
-      <w:r>
-        <w:t xml:space="preserve">       358 ns          358 ns      1957711</w:t>
+        <w:t>BM_FUNCTION(Helix)       1351 ns         1350 ns       518198</w:t>
+      </w:r>
+    </w:p>
+    <w:p>
+      <w:pPr>
+        <w:spacing w:after="0"/>
+      </w:pPr>
+      <w:r>
+        <w:t>BM_FUNCTION(TCC)         1432 ns         1432 ns       489087</w:t>
+      </w:r>
+    </w:p>
+    <w:p>
+      <w:pPr>
+        <w:spacing w:after="0"/>
+      </w:pPr>
+      <w:r>
+        <w:t>BM_FUNCTION(Clang)       4.00 ns         4.00 ns    174888501</w:t>
+      </w:r>
+    </w:p>
+    <w:p>
+      <w:pPr>
+        <w:spacing w:after="0"/>
+      </w:pPr>
+      <w:r>
+        <w:t>BM_FUNCTION(GCC)          358 ns          358 ns      1957711</w:t>
       </w:r>
     </w:p>
     <w:p/>
@@ -1236,21 +813,8 @@
       <w:pPr>
         <w:spacing w:after="0"/>
       </w:pPr>
-      <w:proofErr w:type="gramStart"/>
-      <w:r>
-        <w:t>Running .</w:t>
-      </w:r>
-      <w:proofErr w:type="gramEnd"/>
-      <w:r>
-        <w:t>/</w:t>
-      </w:r>
-      <w:proofErr w:type="spellStart"/>
-      <w:r>
-        <w:t>strlen</w:t>
-      </w:r>
-      <w:proofErr w:type="spellEnd"/>
-      <w:r>
-        <w:t>-helix</w:t>
+      <w:r>
+        <w:t>Running ./strlen-helix</w:t>
       </w:r>
     </w:p>
     <w:p>
@@ -1297,13 +861,8 @@
       <w:pPr>
         <w:spacing w:after="0"/>
       </w:pPr>
-      <w:proofErr w:type="spellStart"/>
-      <w:r>
-        <w:t>SingleBenchmark</w:t>
-      </w:r>
-      <w:proofErr w:type="spellEnd"/>
-      <w:r>
-        <w:t xml:space="preserve">       1058 ns         1058 ns       661424</w:t>
+      <w:r>
+        <w:t>SingleBenchmark       1058 ns         1058 ns       661424</w:t>
       </w:r>
     </w:p>
     <w:p>
@@ -1331,19 +890,9 @@
       <w:pPr>
         <w:spacing w:after="0"/>
       </w:pPr>
-      <w:proofErr w:type="gramStart"/>
-      <w:r>
-        <w:t>Running .</w:t>
-      </w:r>
-      <w:proofErr w:type="gramEnd"/>
-      <w:r>
-        <w:t>/</w:t>
-      </w:r>
-      <w:proofErr w:type="spellStart"/>
-      <w:r>
-        <w:t>strlen-tcc</w:t>
-      </w:r>
-      <w:proofErr w:type="spellEnd"/>
+      <w:r>
+        <w:t>Running ./strlen-tcc</w:t>
+      </w:r>
     </w:p>
     <w:p>
       <w:pPr>
@@ -1389,13 +938,8 @@
       <w:pPr>
         <w:spacing w:after="0"/>
       </w:pPr>
-      <w:proofErr w:type="spellStart"/>
-      <w:r>
-        <w:t>SingleBenchmark</w:t>
-      </w:r>
-      <w:proofErr w:type="spellEnd"/>
-      <w:r>
-        <w:t xml:space="preserve">        954 ns          954 ns       734077</w:t>
+      <w:r>
+        <w:t>SingleBenchmark        954 ns          954 ns       734077</w:t>
       </w:r>
     </w:p>
     <w:p>
@@ -1429,68 +973,12 @@
     </w:p>
     <w:p>
       <w:r>
-        <w:t xml:space="preserve">First thing that I’m looking at is are the repeated </w:t>
-      </w:r>
-      <w:proofErr w:type="spellStart"/>
-      <w:r>
-        <w:t>movw</w:t>
-      </w:r>
-      <w:proofErr w:type="spellEnd"/>
-      <w:r>
-        <w:t>/</w:t>
-      </w:r>
-      <w:proofErr w:type="spellStart"/>
-      <w:r>
-        <w:t>movt</w:t>
-      </w:r>
-      <w:proofErr w:type="spellEnd"/>
-      <w:r>
-        <w:t>/</w:t>
-      </w:r>
-      <w:proofErr w:type="spellStart"/>
-      <w:r>
-        <w:t>ldr</w:t>
-      </w:r>
-      <w:proofErr w:type="spellEnd"/>
-      <w:r>
-        <w:t xml:space="preserve"> instruction </w:t>
-      </w:r>
-      <w:proofErr w:type="spellStart"/>
-      <w:r>
-        <w:t>seqeuences</w:t>
-      </w:r>
-      <w:proofErr w:type="spellEnd"/>
-      <w:r>
-        <w:t>, which is what the compiler currently uses to load immediate values into register.</w:t>
-      </w:r>
-    </w:p>
-    <w:p>
-      <w:r>
-        <w:t xml:space="preserve">Note that the given assembly was disassembled using </w:t>
-      </w:r>
-      <w:proofErr w:type="spellStart"/>
-      <w:r>
-        <w:t>objdump</w:t>
-      </w:r>
-      <w:proofErr w:type="spellEnd"/>
-      <w:r>
-        <w:t xml:space="preserve">, and that the </w:t>
-      </w:r>
-      <w:proofErr w:type="spellStart"/>
-      <w:r>
-        <w:t>movw</w:t>
-      </w:r>
-      <w:proofErr w:type="spellEnd"/>
-      <w:r>
-        <w:t>/</w:t>
-      </w:r>
-      <w:proofErr w:type="spellStart"/>
-      <w:r>
-        <w:t>movt</w:t>
-      </w:r>
-      <w:proofErr w:type="spellEnd"/>
-      <w:r>
-        <w:t xml:space="preserve"> appears to be moving #0 (zero). This is because specific addresses haven’t been assigned to the “global” data it’s loading from.</w:t>
+        <w:t>First thing that I’m looking at is are the repeated movw/movt/ldr instruction seqeuences, which is what the compiler currently uses to load immediate values into register.</w:t>
+      </w:r>
+    </w:p>
+    <w:p>
+      <w:r>
+        <w:t>Note that the given assembly was disassembled using objdump, and that the movw/movt appears to be moving #0 (zero). This is because specific addresses haven’t been assigned to the “global” data it’s loading from.</w:t>
       </w:r>
     </w:p>
     <w:p>
@@ -1543,23 +1031,7 @@
     <w:p/>
     <w:p>
       <w:r>
-        <w:t xml:space="preserve">Coming from x86 this series of instructions might seem a bit excessive just to load a </w:t>
-      </w:r>
-      <w:proofErr w:type="gramStart"/>
-      <w:r>
-        <w:t>32 bit</w:t>
-      </w:r>
-      <w:proofErr w:type="gramEnd"/>
-      <w:r>
-        <w:t xml:space="preserve"> value into a register, however on ARM instructions are fixed width (32bits for ARMv7-A) and hence cannot fit a whole 32 bit immediate value into the instructions. On x86 instructions are not fixed </w:t>
-      </w:r>
-      <w:proofErr w:type="gramStart"/>
-      <w:r>
-        <w:t>width, and</w:t>
-      </w:r>
-      <w:proofErr w:type="gramEnd"/>
-      <w:r>
-        <w:t xml:space="preserve"> can accommodate almost arbitrary data.</w:t>
+        <w:t>Coming from x86 this series of instructions might seem a bit excessive just to load a 32 bit value into a register, however on ARM instructions are fixed width (32bits for ARMv7-A) and hence cannot fit a whole 32 bit immediate value into the instructions. On x86 instructions are not fixed width, and can accommodate almost arbitrary data.</w:t>
       </w:r>
     </w:p>
     <w:p>
@@ -1578,31 +1050,7 @@
         <w:t xml:space="preserve">thing </w:t>
       </w:r>
       <w:r>
-        <w:t xml:space="preserve">we can do here is eliminate the LDR by splitting the </w:t>
-      </w:r>
-      <w:proofErr w:type="gramStart"/>
-      <w:r>
-        <w:t>32 bit</w:t>
-      </w:r>
-      <w:proofErr w:type="gramEnd"/>
-      <w:r>
-        <w:t xml:space="preserve"> constant in half and using </w:t>
-      </w:r>
-      <w:proofErr w:type="spellStart"/>
-      <w:r>
-        <w:t>movw</w:t>
-      </w:r>
-      <w:proofErr w:type="spellEnd"/>
-      <w:r>
-        <w:t>/</w:t>
-      </w:r>
-      <w:proofErr w:type="spellStart"/>
-      <w:r>
-        <w:t>movt</w:t>
-      </w:r>
-      <w:proofErr w:type="spellEnd"/>
-      <w:r>
-        <w:t xml:space="preserve"> to load the immediate itself into the register instead of the address</w:t>
+        <w:t>we can do here is eliminate the LDR by splitting the 32 bit constant in half and using movw/movt to load the immediate itself into the register instead of the address</w:t>
       </w:r>
       <w:r>
         <w:t>.</w:t>
@@ -1627,15 +1075,7 @@
       </w:r>
       <w:r>
         <w:br/>
-        <w:t xml:space="preserve">int </w:t>
-      </w:r>
-      <w:proofErr w:type="gramStart"/>
-      <w:r>
-        <w:t>main(</w:t>
-      </w:r>
-      <w:proofErr w:type="gramEnd"/>
-      <w:r>
-        <w:t>) { return 45; }</w:t>
+        <w:t>int main() { return 45; }</w:t>
       </w:r>
       <w:r>
         <w:br/>
@@ -1694,23 +1134,7 @@
     <w:p/>
     <w:p>
       <w:r>
-        <w:t xml:space="preserve">Then implementing a pass that scans for all constant integers in the IR and then instead of hoisting the constant to a global and loading from that, instead splits the constant using </w:t>
-      </w:r>
-      <w:proofErr w:type="spellStart"/>
-      <w:r>
-        <w:t>movw</w:t>
-      </w:r>
-      <w:proofErr w:type="spellEnd"/>
-      <w:r>
-        <w:t>/</w:t>
-      </w:r>
-      <w:proofErr w:type="spellStart"/>
-      <w:r>
-        <w:t>movt</w:t>
-      </w:r>
-      <w:proofErr w:type="spellEnd"/>
-      <w:r>
-        <w:t xml:space="preserve"> now it looks something like this:</w:t>
+        <w:t>Then implementing a pass that scans for all constant integers in the IR and then instead of hoisting the constant to a global and loading from that, instead splits the constant using movw/movt now it looks something like this:</w:t>
       </w:r>
     </w:p>
     <w:p>
@@ -1863,15 +1287,7 @@
     </w:p>
     <w:p>
       <w:r>
-        <w:t xml:space="preserve">Didn’t provide any significant performance increase in the given </w:t>
-      </w:r>
-      <w:proofErr w:type="spellStart"/>
-      <w:r>
-        <w:t>strlen</w:t>
-      </w:r>
-      <w:proofErr w:type="spellEnd"/>
-      <w:r>
-        <w:t xml:space="preserve"> benchmark</w:t>
+        <w:t>Didn’t provide any significant performance increase in the given strlen benchmark</w:t>
       </w:r>
       <w:r>
         <w:t xml:space="preserve"> (I think this is due to perf being memory bound)</w:t>
@@ -2042,15 +1458,7 @@
         <w:t>Since perf does sample based programming, the percentages given above should be taken with a grain of salt</w:t>
       </w:r>
       <w:r>
-        <w:t xml:space="preserve">, however what does seem obvious is that the main thing slowing us down now is the memory loads (&amp; appropriate stores) in the </w:t>
-      </w:r>
-      <w:proofErr w:type="spellStart"/>
-      <w:r>
-        <w:t>hotpath</w:t>
-      </w:r>
-      <w:proofErr w:type="spellEnd"/>
-      <w:r>
-        <w:t>.</w:t>
+        <w:t>, however what does seem obvious is that the main thing slowing us down now is the memory loads (&amp; appropriate stores) in the hotpath.</w:t>
       </w:r>
     </w:p>
     <w:p>
@@ -2065,36 +1473,12 @@
         <w:t>stack</w:t>
       </w:r>
       <w:r>
-        <w:t xml:space="preserve">) we literally put on the stack. This simplifies code </w:t>
-      </w:r>
-      <w:proofErr w:type="gramStart"/>
-      <w:r>
-        <w:t>generation,</w:t>
-      </w:r>
-      <w:proofErr w:type="gramEnd"/>
-      <w:r>
-        <w:t xml:space="preserve"> however it is slow. </w:t>
-      </w:r>
-      <w:proofErr w:type="gramStart"/>
-      <w:r>
-        <w:t>Instead</w:t>
-      </w:r>
-      <w:proofErr w:type="gramEnd"/>
-      <w:r>
-        <w:t xml:space="preserve"> we can try and store variables in registers as much as possible, and only actually place them on the stack if we need to take their address.</w:t>
-      </w:r>
-    </w:p>
-    <w:p>
-      <w:r>
-        <w:t xml:space="preserve">Clang generates internally IR that looks a bit like we have here, </w:t>
-      </w:r>
-      <w:proofErr w:type="gramStart"/>
-      <w:r>
-        <w:t>e.g.</w:t>
-      </w:r>
-      <w:proofErr w:type="gramEnd"/>
-      <w:r>
-        <w:t xml:space="preserve"> </w:t>
+        <w:t>) we literally put on the stack. This simplifies code generation, however it is slow. Instead we can try and store variables in registers as much as possible, and only actually place them on the stack if we need to take their address.</w:t>
+      </w:r>
+    </w:p>
+    <w:p>
+      <w:r>
+        <w:t xml:space="preserve">Clang generates internally IR that looks a bit like we have here, e.g. </w:t>
       </w:r>
       <w:r>
         <w:t>emitting</w:t>
@@ -2113,52 +1497,21 @@
         <w:t>Mem2Reg</w:t>
       </w:r>
       <w:r>
-        <w:t xml:space="preserve"> which converts variables that don’t need to be in memory to existing as purely registers. Clang/LLVM also has </w:t>
-      </w:r>
-      <w:proofErr w:type="spellStart"/>
-      <w:proofErr w:type="gramStart"/>
-      <w:r>
-        <w:t>it’s</w:t>
-      </w:r>
-      <w:proofErr w:type="spellEnd"/>
-      <w:proofErr w:type="gramEnd"/>
-      <w:r>
-        <w:t xml:space="preserve"> own reason for emitting this slow code from the frontend, and that is because LLVM IR is in SSA form and emitting code in SSA form would complicate the frontend significantly. </w:t>
-      </w:r>
-      <w:proofErr w:type="gramStart"/>
-      <w:r>
-        <w:t>Instead</w:t>
-      </w:r>
-      <w:proofErr w:type="gramEnd"/>
-      <w:r>
-        <w:t xml:space="preserve"> it is simpler to emit code that loads/stores to memory, and have the middle end optimise that out.</w:t>
-      </w:r>
-    </w:p>
-    <w:p>
-      <w:r>
-        <w:t xml:space="preserve">Our IR is not in SSA form, </w:t>
-      </w:r>
-      <w:proofErr w:type="gramStart"/>
-      <w:r>
-        <w:t xml:space="preserve">however </w:t>
+        <w:t xml:space="preserve"> which converts variables that don’t need to be in memory to existing as purely registers. Clang/LLVM also has it’s own reason for emitting this slow code from the frontend, and that is because LLVM IR is in SSA form and emitting code in SSA form would complicate the frontend significantly. </w:t>
+      </w:r>
+      <w:r>
+        <w:t>Instead it is simpler to emit code that loads/stores to memory, and have the middle end optimise that out.</w:t>
+      </w:r>
+    </w:p>
+    <w:p>
+      <w:r>
+        <w:t xml:space="preserve">Our IR is not in SSA form, however </w:t>
       </w:r>
       <w:r>
         <w:t xml:space="preserve"> </w:t>
       </w:r>
       <w:r>
-        <w:t>it</w:t>
-      </w:r>
-      <w:proofErr w:type="gramEnd"/>
-      <w:r>
-        <w:t xml:space="preserve"> is still simpler to emit code that uses the stack for variables. It also means we don’t need an explicit </w:t>
-      </w:r>
-      <w:proofErr w:type="spellStart"/>
-      <w:r>
-        <w:t>addressof</w:t>
-      </w:r>
-      <w:proofErr w:type="spellEnd"/>
-      <w:r>
-        <w:t xml:space="preserve"> operation (stack_alloc returns an address, which is what we use).</w:t>
+        <w:t>it is still simpler to emit code that uses the stack for variables. It also means we don’t need an explicit addressof operation (stack_alloc returns an address, which is what we use).</w:t>
       </w:r>
     </w:p>
     <w:p>
@@ -2209,16 +1562,8 @@
         <w:rPr>
           <w:rFonts w:ascii="Courier New" w:hAnsi="Courier New" w:cs="Courier New"/>
         </w:rPr>
-        <w:t>Running build/</w:t>
-      </w:r>
-      <w:proofErr w:type="spellStart"/>
-      <w:r>
-        <w:rPr>
-          <w:rFonts w:ascii="Courier New" w:hAnsi="Courier New" w:cs="Courier New"/>
-        </w:rPr>
-        <w:t>strlen</w:t>
-      </w:r>
-      <w:proofErr w:type="spellEnd"/>
+        <w:t>Running build/strlen</w:t>
+      </w:r>
     </w:p>
     <w:p>
       <w:pPr>
@@ -2301,105 +1646,49 @@
         <w:rPr>
           <w:rFonts w:ascii="Courier New" w:hAnsi="Courier New" w:cs="Courier New"/>
         </w:rPr>
-        <w:t>BM_FUNCTION(</w:t>
-      </w:r>
-      <w:proofErr w:type="gramStart"/>
-      <w:r>
-        <w:rPr>
-          <w:rFonts w:ascii="Courier New" w:hAnsi="Courier New" w:cs="Courier New"/>
-        </w:rPr>
-        <w:t xml:space="preserve">Helix)   </w:t>
-      </w:r>
-      <w:proofErr w:type="gramEnd"/>
-      <w:r>
-        <w:rPr>
-          <w:rFonts w:ascii="Courier New" w:hAnsi="Courier New" w:cs="Courier New"/>
-        </w:rPr>
-        <w:t xml:space="preserve">    1355 ns         1352 ns       516915</w:t>
-      </w:r>
-    </w:p>
-    <w:p>
-      <w:pPr>
-        <w:spacing w:after="0"/>
-        <w:rPr>
-          <w:rFonts w:ascii="Courier New" w:hAnsi="Courier New" w:cs="Courier New"/>
-        </w:rPr>
-      </w:pPr>
-      <w:r>
-        <w:rPr>
-          <w:rFonts w:ascii="Courier New" w:hAnsi="Courier New" w:cs="Courier New"/>
-        </w:rPr>
-        <w:t>BM_FUNCTION(</w:t>
-      </w:r>
-      <w:proofErr w:type="gramStart"/>
-      <w:r>
-        <w:rPr>
-          <w:rFonts w:ascii="Courier New" w:hAnsi="Courier New" w:cs="Courier New"/>
-        </w:rPr>
-        <w:t xml:space="preserve">TCC)   </w:t>
-      </w:r>
-      <w:proofErr w:type="gramEnd"/>
-      <w:r>
-        <w:rPr>
-          <w:rFonts w:ascii="Courier New" w:hAnsi="Courier New" w:cs="Courier New"/>
-        </w:rPr>
-        <w:t xml:space="preserve">      1440 ns         1436 ns       487872</w:t>
-      </w:r>
-    </w:p>
-    <w:p>
-      <w:pPr>
-        <w:spacing w:after="0"/>
-        <w:rPr>
-          <w:rFonts w:ascii="Courier New" w:hAnsi="Courier New" w:cs="Courier New"/>
-        </w:rPr>
-      </w:pPr>
-      <w:r>
-        <w:rPr>
-          <w:rFonts w:ascii="Courier New" w:hAnsi="Courier New" w:cs="Courier New"/>
-        </w:rPr>
-        <w:t>BM_FUNCTION(</w:t>
-      </w:r>
-      <w:proofErr w:type="gramStart"/>
-      <w:r>
-        <w:rPr>
-          <w:rFonts w:ascii="Courier New" w:hAnsi="Courier New" w:cs="Courier New"/>
-        </w:rPr>
-        <w:t xml:space="preserve">Clang)   </w:t>
-      </w:r>
-      <w:proofErr w:type="gramEnd"/>
-      <w:r>
-        <w:rPr>
-          <w:rFonts w:ascii="Courier New" w:hAnsi="Courier New" w:cs="Courier New"/>
-        </w:rPr>
-        <w:t xml:space="preserve">    4.02 ns         4.01 ns    174870703</w:t>
-      </w:r>
-    </w:p>
-    <w:p>
-      <w:pPr>
-        <w:spacing w:after="0"/>
-        <w:rPr>
-          <w:rFonts w:ascii="Courier New" w:hAnsi="Courier New" w:cs="Courier New"/>
-        </w:rPr>
-      </w:pPr>
-      <w:r>
-        <w:rPr>
-          <w:rFonts w:ascii="Courier New" w:hAnsi="Courier New" w:cs="Courier New"/>
-        </w:rPr>
-        <w:t>BM_FUNCTION(</w:t>
-      </w:r>
-      <w:proofErr w:type="gramStart"/>
-      <w:r>
-        <w:rPr>
-          <w:rFonts w:ascii="Courier New" w:hAnsi="Courier New" w:cs="Courier New"/>
-        </w:rPr>
-        <w:t xml:space="preserve">GCC)   </w:t>
-      </w:r>
-      <w:proofErr w:type="gramEnd"/>
-      <w:r>
-        <w:rPr>
-          <w:rFonts w:ascii="Courier New" w:hAnsi="Courier New" w:cs="Courier New"/>
-        </w:rPr>
-        <w:t xml:space="preserve">       359 ns          358 ns      1957732</w:t>
+        <w:t>BM_FUNCTION(Helix)       1355 ns         1352 ns       516915</w:t>
+      </w:r>
+    </w:p>
+    <w:p>
+      <w:pPr>
+        <w:spacing w:after="0"/>
+        <w:rPr>
+          <w:rFonts w:ascii="Courier New" w:hAnsi="Courier New" w:cs="Courier New"/>
+        </w:rPr>
+      </w:pPr>
+      <w:r>
+        <w:rPr>
+          <w:rFonts w:ascii="Courier New" w:hAnsi="Courier New" w:cs="Courier New"/>
+        </w:rPr>
+        <w:t>BM_FUNCTION(TCC)         1440 ns         1436 ns       487872</w:t>
+      </w:r>
+    </w:p>
+    <w:p>
+      <w:pPr>
+        <w:spacing w:after="0"/>
+        <w:rPr>
+          <w:rFonts w:ascii="Courier New" w:hAnsi="Courier New" w:cs="Courier New"/>
+        </w:rPr>
+      </w:pPr>
+      <w:r>
+        <w:rPr>
+          <w:rFonts w:ascii="Courier New" w:hAnsi="Courier New" w:cs="Courier New"/>
+        </w:rPr>
+        <w:t>BM_FUNCTION(Clang)       4.02 ns         4.01 ns    174870703</w:t>
+      </w:r>
+    </w:p>
+    <w:p>
+      <w:pPr>
+        <w:spacing w:after="0"/>
+        <w:rPr>
+          <w:rFonts w:ascii="Courier New" w:hAnsi="Courier New" w:cs="Courier New"/>
+        </w:rPr>
+      </w:pPr>
+      <w:r>
+        <w:rPr>
+          <w:rFonts w:ascii="Courier New" w:hAnsi="Courier New" w:cs="Courier New"/>
+        </w:rPr>
+        <w:t>BM_FUNCTION(GCC)          359 ns          358 ns      1957732</w:t>
       </w:r>
     </w:p>
     <w:p>
@@ -2514,10 +1803,289 @@
     </w:p>
     <w:p>
       <w:pPr>
+        <w:spacing w:after="0"/>
+        <w:rPr>
+          <w:rFonts w:cstheme="minorHAnsi"/>
+        </w:rPr>
+      </w:pPr>
+    </w:p>
+    <w:p>
+      <w:pPr>
+        <w:spacing w:after="0"/>
+        <w:rPr>
+          <w:rFonts w:cstheme="minorHAnsi"/>
+        </w:rPr>
+      </w:pPr>
+    </w:p>
+    <w:p>
+      <w:pPr>
+        <w:spacing w:after="0"/>
+        <w:rPr>
+          <w:rFonts w:cstheme="minorHAnsi"/>
+        </w:rPr>
+      </w:pPr>
+      <w:r>
+        <w:rPr>
+          <w:rFonts w:cstheme="minorHAnsi"/>
+        </w:rPr>
+        <w:lastRenderedPageBreak/>
+        <w:t>After mem2reg was added timings looked like this</w:t>
+      </w:r>
+      <w:r>
+        <w:rPr>
+          <w:rFonts w:cstheme="minorHAnsi"/>
+        </w:rPr>
+        <w:t xml:space="preserve"> (and after register allocator fix &amp; optimisations for the binary search algorithm)</w:t>
+      </w:r>
+    </w:p>
+    <w:p>
+      <w:pPr>
+        <w:spacing w:after="0"/>
+        <w:rPr>
+          <w:rFonts w:cstheme="minorHAnsi"/>
+        </w:rPr>
+      </w:pPr>
+    </w:p>
+    <w:p>
+      <w:pPr>
+        <w:spacing w:after="0"/>
+        <w:ind w:left="720"/>
+        <w:rPr>
+          <w:rFonts w:cstheme="minorHAnsi"/>
+        </w:rPr>
+      </w:pPr>
+      <w:r>
+        <w:rPr>
+          <w:rFonts w:cstheme="minorHAnsi"/>
+        </w:rPr>
+        <w:t>[ 50%] Linking CXX executable strlen</w:t>
+      </w:r>
+    </w:p>
+    <w:p>
+      <w:pPr>
+        <w:spacing w:after="0"/>
+        <w:ind w:left="720"/>
+        <w:rPr>
+          <w:rFonts w:cstheme="minorHAnsi"/>
+        </w:rPr>
+      </w:pPr>
+      <w:r>
+        <w:rPr>
+          <w:rFonts w:cstheme="minorHAnsi"/>
+        </w:rPr>
+        <w:t>[100%] Built target strlen</w:t>
+      </w:r>
+    </w:p>
+    <w:p>
+      <w:pPr>
+        <w:spacing w:after="0"/>
+        <w:ind w:left="720"/>
+        <w:rPr>
+          <w:rFonts w:cstheme="minorHAnsi"/>
+        </w:rPr>
+      </w:pPr>
+      <w:r>
+        <w:rPr>
+          <w:rFonts w:cstheme="minorHAnsi"/>
+        </w:rPr>
+        <w:t>2022-02-20T17:45:20+00:00</w:t>
+      </w:r>
+    </w:p>
+    <w:p>
+      <w:pPr>
+        <w:spacing w:after="0"/>
+        <w:ind w:left="720"/>
+        <w:rPr>
+          <w:rFonts w:cstheme="minorHAnsi"/>
+        </w:rPr>
+      </w:pPr>
+      <w:r>
+        <w:rPr>
+          <w:rFonts w:cstheme="minorHAnsi"/>
+        </w:rPr>
+        <w:t>Running build/strlen</w:t>
+      </w:r>
+    </w:p>
+    <w:p>
+      <w:pPr>
+        <w:spacing w:after="0"/>
+        <w:ind w:left="720"/>
+        <w:rPr>
+          <w:rFonts w:cstheme="minorHAnsi"/>
+        </w:rPr>
+      </w:pPr>
+      <w:r>
+        <w:rPr>
+          <w:rFonts w:cstheme="minorHAnsi"/>
+        </w:rPr>
+        <w:t>Run on (4 X 1500 MHz CPU s)</w:t>
+      </w:r>
+    </w:p>
+    <w:p>
+      <w:pPr>
+        <w:spacing w:after="0"/>
+        <w:ind w:left="720"/>
+        <w:rPr>
+          <w:rFonts w:cstheme="minorHAnsi"/>
+        </w:rPr>
+      </w:pPr>
+      <w:r>
+        <w:rPr>
+          <w:rFonts w:cstheme="minorHAnsi"/>
+        </w:rPr>
+        <w:t>Load Average: 0.30, 0.16, 0.10</w:t>
+      </w:r>
+    </w:p>
+    <w:p>
+      <w:pPr>
+        <w:spacing w:after="0"/>
+        <w:ind w:left="720"/>
+        <w:rPr>
+          <w:rFonts w:cstheme="minorHAnsi"/>
+        </w:rPr>
+      </w:pPr>
+      <w:r>
+        <w:rPr>
+          <w:rFonts w:cstheme="minorHAnsi"/>
+        </w:rPr>
+        <w:t>-------------------------------------------------------------</w:t>
+      </w:r>
+    </w:p>
+    <w:p>
+      <w:pPr>
+        <w:spacing w:after="0"/>
+        <w:ind w:left="720"/>
+        <w:rPr>
+          <w:rFonts w:cstheme="minorHAnsi"/>
+        </w:rPr>
+      </w:pPr>
+      <w:r>
+        <w:rPr>
+          <w:rFonts w:cstheme="minorHAnsi"/>
+        </w:rPr>
+        <w:t>Benchmark                   Time             CPU   Iterations</w:t>
+      </w:r>
+    </w:p>
+    <w:p>
+      <w:pPr>
+        <w:spacing w:after="0"/>
+        <w:ind w:left="720"/>
+        <w:rPr>
+          <w:rFonts w:cstheme="minorHAnsi"/>
+        </w:rPr>
+      </w:pPr>
+      <w:r>
+        <w:rPr>
+          <w:rFonts w:cstheme="minorHAnsi"/>
+        </w:rPr>
+        <w:t>-------------------------------------------------------------</w:t>
+      </w:r>
+    </w:p>
+    <w:p>
+      <w:pPr>
+        <w:spacing w:after="0"/>
+        <w:ind w:left="720"/>
+        <w:rPr>
+          <w:rFonts w:cstheme="minorHAnsi"/>
+        </w:rPr>
+      </w:pPr>
+      <w:r>
+        <w:rPr>
+          <w:rFonts w:cstheme="minorHAnsi"/>
+        </w:rPr>
+        <w:t>BM_FUNCTION(Helix)        937 ns          937 ns       745278</w:t>
+      </w:r>
+    </w:p>
+    <w:p>
+      <w:pPr>
+        <w:spacing w:after="0"/>
+        <w:ind w:left="720"/>
+        <w:rPr>
+          <w:rFonts w:cstheme="minorHAnsi"/>
+        </w:rPr>
+      </w:pPr>
+      <w:r>
+        <w:rPr>
+          <w:rFonts w:cstheme="minorHAnsi"/>
+        </w:rPr>
+        <w:t>BM_FUNCTION(TCC)         1447 ns         1434 ns       488615</w:t>
+      </w:r>
+    </w:p>
+    <w:p>
+      <w:pPr>
+        <w:spacing w:after="0"/>
+        <w:ind w:left="720"/>
+        <w:rPr>
+          <w:rFonts w:cstheme="minorHAnsi"/>
+        </w:rPr>
+      </w:pPr>
+      <w:r>
+        <w:rPr>
+          <w:rFonts w:cstheme="minorHAnsi"/>
+        </w:rPr>
+        <w:t>BM_FUNCTION(Clang)       4.05 ns         4.01 ns    174875749</w:t>
+      </w:r>
+    </w:p>
+    <w:p>
+      <w:pPr>
+        <w:spacing w:after="0"/>
+        <w:ind w:left="720"/>
+        <w:rPr>
+          <w:rFonts w:cstheme="minorHAnsi"/>
+        </w:rPr>
+      </w:pPr>
+      <w:r>
+        <w:rPr>
+          <w:rFonts w:cstheme="minorHAnsi"/>
+        </w:rPr>
+        <w:t>BM_FUNCTION(GCC)          362 ns          358 ns      1957394</w:t>
+      </w:r>
+    </w:p>
+    <w:p>
+      <w:pPr>
+        <w:spacing w:after="0"/>
+        <w:rPr>
+          <w:rFonts w:cstheme="minorHAnsi"/>
+        </w:rPr>
+      </w:pPr>
+    </w:p>
+    <w:p>
+      <w:pPr>
+        <w:spacing w:after="0"/>
+        <w:rPr>
+          <w:rFonts w:cstheme="minorHAnsi"/>
+        </w:rPr>
+      </w:pPr>
+    </w:p>
+    <w:p>
+      <w:pPr>
+        <w:spacing w:after="0"/>
+        <w:rPr>
+          <w:rFonts w:cstheme="minorHAnsi"/>
+        </w:rPr>
+      </w:pPr>
+    </w:p>
+    <w:p>
+      <w:pPr>
+        <w:spacing w:after="0"/>
+        <w:rPr>
+          <w:rFonts w:cstheme="minorHAnsi"/>
+        </w:rPr>
+      </w:pPr>
+    </w:p>
+    <w:p>
+      <w:pPr>
+        <w:spacing w:after="0"/>
+        <w:rPr>
+          <w:rFonts w:cstheme="minorHAnsi"/>
+        </w:rPr>
+      </w:pPr>
+    </w:p>
+    <w:p>
+      <w:pPr>
         <w:pStyle w:val="Heading1"/>
       </w:pPr>
       <w:r>
-        <w:lastRenderedPageBreak/>
         <w:t>Annex 1</w:t>
       </w:r>
     </w:p>
@@ -2546,54 +2114,22 @@
     </w:p>
     <w:p>
       <w:r>
-        <w:t>BM_FUNCTION(</w:t>
-      </w:r>
-      <w:proofErr w:type="gramStart"/>
-      <w:r>
-        <w:t xml:space="preserve">Helix)   </w:t>
-      </w:r>
-      <w:proofErr w:type="gramEnd"/>
-      <w:r>
-        <w:t xml:space="preserve">    1751 ns         1750 ns       399783</w:t>
-      </w:r>
-    </w:p>
-    <w:p>
-      <w:r>
-        <w:t>BM_FUNCTION(</w:t>
-      </w:r>
-      <w:proofErr w:type="gramStart"/>
-      <w:r>
-        <w:t xml:space="preserve">TCC)   </w:t>
-      </w:r>
-      <w:proofErr w:type="gramEnd"/>
-      <w:r>
-        <w:t xml:space="preserve">      1435 ns         1434 ns       487950</w:t>
-      </w:r>
-    </w:p>
-    <w:p>
-      <w:r>
-        <w:t>BM_FUNCTION(</w:t>
-      </w:r>
-      <w:proofErr w:type="gramStart"/>
-      <w:r>
-        <w:t xml:space="preserve">Clang)   </w:t>
-      </w:r>
-      <w:proofErr w:type="gramEnd"/>
-      <w:r>
-        <w:t xml:space="preserve">    4.00 ns         4.00 ns    174896358</w:t>
-      </w:r>
-    </w:p>
-    <w:p>
-      <w:r>
-        <w:t>BM_FUNCTION(</w:t>
-      </w:r>
-      <w:proofErr w:type="gramStart"/>
-      <w:r>
-        <w:t xml:space="preserve">GCC)   </w:t>
-      </w:r>
-      <w:proofErr w:type="gramEnd"/>
-      <w:r>
-        <w:t xml:space="preserve">       358 ns          358 ns      1957812</w:t>
+        <w:t>BM_FUNCTION(Helix)       1751 ns         1750 ns       399783</w:t>
+      </w:r>
+    </w:p>
+    <w:p>
+      <w:r>
+        <w:t>BM_FUNCTION(TCC)         1435 ns         1434 ns       487950</w:t>
+      </w:r>
+    </w:p>
+    <w:p>
+      <w:r>
+        <w:t>BM_FUNCTION(Clang)       4.00 ns         4.00 ns    174896358</w:t>
+      </w:r>
+    </w:p>
+    <w:p>
+      <w:r>
+        <w:t>BM_FUNCTION(GCC)          358 ns          358 ns      1957812</w:t>
       </w:r>
     </w:p>
     <w:sectPr>

</xml_diff>